<commit_message>
Updated all DOC files and cleaned up
</commit_message>
<xml_diff>
--- a/samples/SRS_issue 1.docx
+++ b/samples/SRS_issue 1.docx
@@ -24,6 +24,9 @@
       </w:r>
       <w:hyperlink w:anchor="AD1">
         <w:r>
+          <w:rPr>
+            <w:i/>
+          </w:rPr>
           <w:t>AD1</w:t>
         </w:r>
       </w:hyperlink>
@@ -60,11 +63,11 @@
       <w:r>
         <w:t>AD1</w:t>
       </w:r>
-      <w:bookmarkEnd w:id="0"/>
       <w:r>
         <w:tab/>
         <w:t>SRG-EPD Software System Specification. SRG-EPD-SSS-0001</w:t>
       </w:r>
+      <w:bookmarkEnd w:id="0"/>
     </w:p>
     <w:p>
       <w:pPr>
@@ -74,11 +77,11 @@
       <w:r>
         <w:t>AD2</w:t>
       </w:r>
-      <w:bookmarkEnd w:id="1"/>
       <w:r>
         <w:tab/>
         <w:t>SRG-EPD TM-TC Interface Control Document. SRG-EPD-ICD-0001</w:t>
       </w:r>
+      <w:bookmarkEnd w:id="1"/>
     </w:p>
     <w:p>
       <w:pPr>
@@ -88,11 +91,11 @@
       <w:r>
         <w:t>AD3</w:t>
       </w:r>
-      <w:bookmarkEnd w:id="2"/>
       <w:r>
         <w:tab/>
         <w:t>Software. ECSS-E-ST-40C. 06/03/2009</w:t>
       </w:r>
+      <w:bookmarkEnd w:id="2"/>
     </w:p>
     <w:p>
       <w:pPr>
@@ -102,11 +105,11 @@
       <w:r>
         <w:t>AD4</w:t>
       </w:r>
-      <w:bookmarkEnd w:id="3"/>
       <w:r>
         <w:tab/>
         <w:t>Software Product Assurance. ECSS-Q-ST-80C. 06/03/2009</w:t>
       </w:r>
+      <w:bookmarkEnd w:id="3"/>
     </w:p>
     <w:p>
       <w:pPr>
@@ -116,11 +119,11 @@
       <w:r>
         <w:t>AD5</w:t>
       </w:r>
-      <w:bookmarkEnd w:id="4"/>
       <w:r>
         <w:tab/>
         <w:t>SRG-EPD Software Product Assurance Plan. SRG-EPD-SPA-0001</w:t>
       </w:r>
+      <w:bookmarkEnd w:id="4"/>
     </w:p>
     <w:p>
       <w:pPr>
@@ -130,11 +133,11 @@
       <w:r>
         <w:t>AD5</w:t>
       </w:r>
-      <w:bookmarkEnd w:id="5"/>
       <w:r>
         <w:tab/>
         <w:t>SRG-EPD Software Development Plan. SRG-EPD-SDP-0001</w:t>
       </w:r>
+      <w:bookmarkEnd w:id="5"/>
     </w:p>
     <w:p>
       <w:pPr>
@@ -152,11 +155,11 @@
       <w:r>
         <w:t>RD1</w:t>
       </w:r>
-      <w:bookmarkEnd w:id="6"/>
       <w:r>
         <w:tab/>
         <w:t>SRG-EPD Software System Specification. SRG-EPD-SSS-0001</w:t>
       </w:r>
+      <w:bookmarkEnd w:id="6"/>
     </w:p>
     <w:p>
       <w:pPr>
@@ -166,11 +169,11 @@
       <w:r>
         <w:t>RD2</w:t>
       </w:r>
-      <w:bookmarkEnd w:id="7"/>
       <w:r>
         <w:tab/>
         <w:t>Ground systems and operations - Telemetry and telecommand packet utilization. ECSS-E-ST-70-41C. 15/04/2016</w:t>
       </w:r>
+      <w:bookmarkEnd w:id="7"/>
     </w:p>
     <w:p>
       <w:pPr>
@@ -180,11 +183,11 @@
       <w:r>
         <w:t>RD3</w:t>
       </w:r>
-      <w:bookmarkEnd w:id="8"/>
       <w:r>
         <w:tab/>
         <w:t>SpaceWire - Links, nodes, routers and networks. ECSS-E-ST-50-12A. 24/01/2003</w:t>
       </w:r>
+      <w:bookmarkEnd w:id="8"/>
     </w:p>
     <w:p>
       <w:pPr>
@@ -194,11 +197,11 @@
       <w:r>
         <w:t>RD4</w:t>
       </w:r>
-      <w:bookmarkEnd w:id="9"/>
       <w:r>
         <w:tab/>
         <w:t>SpaceWire - CCSDS packet transfer protocol. ECSS-E-ST-50-53C</w:t>
       </w:r>
+      <w:bookmarkEnd w:id="9"/>
     </w:p>
     <w:p>
       <w:pPr>
@@ -208,11 +211,11 @@
       <w:r>
         <w:t>RD5</w:t>
       </w:r>
-      <w:bookmarkEnd w:id="10"/>
       <w:r>
         <w:tab/>
         <w:t>Space engineering. Electric and electronic. ECSS-E-20B issue 8 rev 0. 03/2007</w:t>
       </w:r>
+      <w:bookmarkEnd w:id="10"/>
     </w:p>
     <w:p>
       <w:pPr>
@@ -222,11 +225,11 @@
       <w:r>
         <w:t>RD6</w:t>
       </w:r>
-      <w:bookmarkEnd w:id="11"/>
       <w:r>
         <w:tab/>
         <w:t>Spacecraft discrete interfaces. ECSS-E-ST-50-14C</w:t>
       </w:r>
+      <w:bookmarkEnd w:id="11"/>
     </w:p>
     <w:p>
       <w:pPr>
@@ -242,9 +245,9 @@
       </w:pPr>
       <w:r>
         <w:t>AD</w:t>
+      </w:r>
+      <w:r>
         <w:tab/>
-      </w:r>
-      <w:r>
         <w:t>Applicable Document</w:t>
       </w:r>
     </w:p>
@@ -254,9 +257,9 @@
       </w:pPr>
       <w:r>
         <w:t>ASW</w:t>
+      </w:r>
+      <w:r>
         <w:tab/>
-      </w:r>
-      <w:r>
         <w:t>Application Software</w:t>
       </w:r>
     </w:p>
@@ -266,9 +269,9 @@
       </w:pPr>
       <w:r>
         <w:t>BSW</w:t>
+      </w:r>
+      <w:r>
         <w:tab/>
-      </w:r>
-      <w:r>
         <w:t>Boot Software</w:t>
       </w:r>
     </w:p>
@@ -278,9 +281,9 @@
       </w:pPr>
       <w:r>
         <w:t>C&amp;DH</w:t>
+      </w:r>
+      <w:r>
         <w:tab/>
-      </w:r>
-      <w:r>
         <w:t>Control and Data Handling</w:t>
       </w:r>
     </w:p>
@@ -290,9 +293,9 @@
       </w:pPr>
       <w:r>
         <w:t>CDPU</w:t>
+      </w:r>
+      <w:r>
         <w:tab/>
-      </w:r>
-      <w:r>
         <w:t>Common Data Processing Unit</w:t>
       </w:r>
     </w:p>
@@ -302,9 +305,9 @@
       </w:pPr>
       <w:r>
         <w:t>EGSE</w:t>
+      </w:r>
+      <w:r>
         <w:tab/>
-      </w:r>
-      <w:r>
         <w:t>Electrical Ground Support Equipment</w:t>
       </w:r>
     </w:p>
@@ -314,9 +317,9 @@
       </w:pPr>
       <w:r>
         <w:t>EPD</w:t>
+      </w:r>
+      <w:r>
         <w:tab/>
-      </w:r>
-      <w:r>
         <w:t>Energetic Particle Detector</w:t>
       </w:r>
     </w:p>
@@ -326,9 +329,9 @@
       </w:pPr>
       <w:r>
         <w:t>GSS</w:t>
+      </w:r>
+      <w:r>
         <w:tab/>
-      </w:r>
-      <w:r>
         <w:t>Ground Support System</w:t>
       </w:r>
     </w:p>
@@ -338,9 +341,9 @@
       </w:pPr>
       <w:r>
         <w:t>ICU</w:t>
+      </w:r>
+      <w:r>
         <w:tab/>
-      </w:r>
-      <w:r>
         <w:t>Instrument Control Unit</w:t>
       </w:r>
     </w:p>
@@ -350,9 +353,9 @@
       </w:pPr>
       <w:r>
         <w:t>IRQ</w:t>
+      </w:r>
+      <w:r>
         <w:tab/>
-      </w:r>
-      <w:r>
         <w:t>Interrupt Request</w:t>
       </w:r>
     </w:p>
@@ -362,9 +365,9 @@
       </w:pPr>
       <w:r>
         <w:t>FPGA</w:t>
+      </w:r>
+      <w:r>
         <w:tab/>
-      </w:r>
-      <w:r>
         <w:t>Field Programmable Gate Array</w:t>
       </w:r>
     </w:p>
@@ -374,9 +377,9 @@
       </w:pPr>
       <w:r>
         <w:t>LVPS</w:t>
+      </w:r>
+      <w:r>
         <w:tab/>
-      </w:r>
-      <w:r>
         <w:t>Low Voltage Power Supply</w:t>
       </w:r>
     </w:p>
@@ -386,9 +389,9 @@
       </w:pPr>
       <w:r>
         <w:t>OBDH</w:t>
+      </w:r>
+      <w:r>
         <w:tab/>
-      </w:r>
-      <w:r>
         <w:t>On-Board Data Handling</w:t>
       </w:r>
     </w:p>
@@ -398,9 +401,9 @@
       </w:pPr>
       <w:r>
         <w:t>RAM</w:t>
+      </w:r>
+      <w:r>
         <w:tab/>
-      </w:r>
-      <w:r>
         <w:t>Random Access Memory</w:t>
       </w:r>
     </w:p>
@@ -410,9 +413,9 @@
       </w:pPr>
       <w:r>
         <w:t>RD</w:t>
+      </w:r>
+      <w:r>
         <w:tab/>
-      </w:r>
-      <w:r>
         <w:t>Reference Document</w:t>
       </w:r>
     </w:p>
@@ -422,9 +425,9 @@
       </w:pPr>
       <w:r>
         <w:t>S/C</w:t>
+      </w:r>
+      <w:r>
         <w:tab/>
-      </w:r>
-      <w:r>
         <w:t>Spacecraft</w:t>
       </w:r>
     </w:p>
@@ -434,9 +437,9 @@
       </w:pPr>
       <w:r>
         <w:t>SDRAM</w:t>
+      </w:r>
+      <w:r>
         <w:tab/>
-      </w:r>
-      <w:r>
         <w:t>Synchronous Dynamic RAM</w:t>
       </w:r>
     </w:p>
@@ -446,9 +449,9 @@
       </w:pPr>
       <w:r>
         <w:t>SVVP</w:t>
+      </w:r>
+      <w:r>
         <w:tab/>
-      </w:r>
-      <w:r>
         <w:t>Software Verification and Validation Plan</w:t>
       </w:r>
     </w:p>
@@ -458,9 +461,9 @@
       </w:pPr>
       <w:r>
         <w:t>SW</w:t>
+      </w:r>
+      <w:r>
         <w:tab/>
-      </w:r>
-      <w:r>
         <w:t>Software</w:t>
       </w:r>
     </w:p>
@@ -470,9 +473,9 @@
       </w:pPr>
       <w:r>
         <w:t>TBC</w:t>
+      </w:r>
+      <w:r>
         <w:tab/>
-      </w:r>
-      <w:r>
         <w:t>To Be Confirmed</w:t>
       </w:r>
     </w:p>
@@ -482,9 +485,9 @@
       </w:pPr>
       <w:r>
         <w:t>TC</w:t>
+      </w:r>
+      <w:r>
         <w:tab/>
-      </w:r>
-      <w:r>
         <w:t>Telecommand</w:t>
       </w:r>
     </w:p>
@@ -494,9 +497,9 @@
       </w:pPr>
       <w:r>
         <w:t>TM</w:t>
+      </w:r>
+      <w:r>
         <w:tab/>
-      </w:r>
-      <w:r>
         <w:t>Telemetry</w:t>
       </w:r>
     </w:p>
@@ -513,7 +516,7 @@
         <w:pStyle w:val="Heading2"/>
       </w:pPr>
       <w:r>
-        <w:t>Function Purpose</w:t>
+        <w:t>Function and Purpose</w:t>
       </w:r>
     </w:p>
     <w:p>
@@ -821,6 +824,9 @@
       </w:r>
       <w:hyperlink w:anchor="ICU_SW_modes">
         <w:r>
+          <w:rPr>
+            <w:i/>
+          </w:rPr>
           <w:t>ICU_SW_modes</w:t>
         </w:r>
       </w:hyperlink>
@@ -1039,6 +1045,9 @@
     <w:p>
       <w:hyperlink w:anchor="ICU_IF">
         <w:r>
+          <w:rPr>
+            <w:i/>
+          </w:rPr>
           <w:t>ICU_IF</w:t>
         </w:r>
       </w:hyperlink>
@@ -1110,6 +1119,9 @@
       </w:r>
       <w:hyperlink w:anchor="ICU_HW_schema">
         <w:r>
+          <w:rPr>
+            <w:i/>
+          </w:rPr>
           <w:t>ICU_HW_schema</w:t>
         </w:r>
       </w:hyperlink>
@@ -1172,7 +1184,7 @@
         <w:pStyle w:val="Heading2"/>
       </w:pPr>
       <w:r>
-        <w:t>Relation Other Systems</w:t>
+        <w:t>Relation with other Systems</w:t>
       </w:r>
     </w:p>
     <w:p>
@@ -1202,6 +1214,9 @@
       </w:r>
       <w:hyperlink w:anchor="ICU_HW_IFs">
         <w:r>
+          <w:rPr>
+            <w:i/>
+          </w:rPr>
           <w:t>ICU_HW_IFs</w:t>
         </w:r>
       </w:hyperlink>
@@ -1429,8 +1444,8 @@
     <w:tbl>
       <w:bookmarkStart w:id="16" w:name="RequirementsTable"/>
       <w:tblPr>
+        <w:tblW w:w="5000" w:type="pct"/>
         <w:tblStyle w:val="TableGrid"/>
-        <w:tblW w:w="5000" w:type="pct"/>
       </w:tblPr>
       <w:tr>
         <w:tc>
@@ -1972,7 +1987,7 @@
         <w:t xml:space="preserve">Parent: </w:t>
       </w:r>
       <w:r>
-        <w:t>contains the list of "software specification" that are cover by the requirement.</w:t>
+        <w:t>contains the list of software specification that are cover by the requirement.</w:t>
       </w:r>
     </w:p>
     <w:p>
@@ -2009,7 +2024,7 @@
         <w:pStyle w:val="Heading2"/>
       </w:pPr>
       <w:r>
-        <w:t>General Requirements</w:t>
+        <w:t>General</w:t>
       </w:r>
     </w:p>
     <w:p>
@@ -2022,8 +2037,8 @@
     </w:p>
     <w:tbl>
       <w:tblPr>
+        <w:tblW w:w="5000" w:type="pct"/>
         <w:tblStyle w:val="TableGridFirstRowColummShadow"/>
-        <w:tblW w:w="5000" w:type="pct"/>
       </w:tblPr>
       <w:tr>
         <w:tc>
@@ -2055,8 +2070,7 @@
       <w:tr>
         <w:tc>
           <w:tcPr>
-            <w:tcW w:w="1000" w:type="pct"/>
-          </w:tcPr>
+					</w:tcPr>
           <w:p>
             <w:r>
               <w:rPr>
@@ -2067,12 +2081,17 @@
           </w:p>
         </w:tc>
         <w:tc>
+          <w:tcPr>
+					</w:tcPr>
           <w:p>
             <w:r>
               <w:t xml:space="preserve">The ICU Boot Software (BSW) Development Process shall be compliant to the software standard </w:t>
             </w:r>
             <w:hyperlink w:anchor="AD3">
               <w:r>
+                <w:rPr>
+                  <w:i/>
+                </w:rPr>
                 <w:t>ECSS-E-ST-40C</w:t>
               </w:r>
             </w:hyperlink>
@@ -2085,6 +2104,61 @@
       <w:tr>
         <w:tc>
           <w:tcPr>
+					</w:tcPr>
+          <w:p>
+            <w:r>
+              <w:rPr>
+                <w:b/>
+              </w:rPr>
+              <w:t>Validation Method</w:t>
+            </w:r>
+          </w:p>
+        </w:tc>
+        <w:tc>
+          <w:tcPr>
+					</w:tcPr>
+          <w:p>
+            <w:r>
+              <w:rPr>
+                <w:b/>
+              </w:rPr>
+              <w:t>R</w:t>
+            </w:r>
+          </w:p>
+        </w:tc>
+      </w:tr>
+      <w:tr>
+        <w:tc>
+          <w:tcPr>
+					</w:tcPr>
+          <w:p>
+            <w:r>
+              <w:rPr>
+                <w:b/>
+              </w:rPr>
+              <w:t>Parent</w:t>
+            </w:r>
+          </w:p>
+        </w:tc>
+        <w:tc>
+          <w:tcPr>
+					</w:tcPr>
+          <w:p>
+            <w:r>
+              <w:t>SSS-ICUSW-GE-010</w:t>
+            </w:r>
+          </w:p>
+        </w:tc>
+      </w:tr>
+    </w:tbl>
+    <w:tbl>
+      <w:tblPr>
+        <w:tblW w:w="5000" w:type="pct"/>
+        <w:tblStyle w:val="TableGridFirstRowColummShadow"/>
+      </w:tblPr>
+      <w:tr>
+        <w:tc>
+          <w:tcPr>
             <w:tcW w:w="1000" w:type="pct"/>
           </w:tcPr>
           <w:p>
@@ -2092,57 +2166,6 @@
               <w:rPr>
                 <w:b/>
               </w:rPr>
-              <w:t>Validation Method</w:t>
-            </w:r>
-          </w:p>
-        </w:tc>
-        <w:tc>
-          <w:p>
-            <w:r>
-              <w:t>Review</w:t>
-            </w:r>
-          </w:p>
-        </w:tc>
-      </w:tr>
-      <w:tr>
-        <w:tc>
-          <w:tcPr>
-            <w:tcW w:w="1000" w:type="pct"/>
-          </w:tcPr>
-          <w:p>
-            <w:r>
-              <w:rPr>
-                <w:b/>
-              </w:rPr>
-              <w:t>Parent</w:t>
-            </w:r>
-          </w:p>
-        </w:tc>
-        <w:tc>
-          <w:p>
-            <w:r>
-              <w:t>SSS-ICUSW-GE-010</w:t>
-            </w:r>
-          </w:p>
-        </w:tc>
-      </w:tr>
-    </w:tbl>
-    <w:p/>
-    <w:tbl>
-      <w:tblPr>
-        <w:tblStyle w:val="TableGridFirstRowColummShadow"/>
-        <w:tblW w:w="5000" w:type="pct"/>
-      </w:tblPr>
-      <w:tr>
-        <w:tc>
-          <w:tcPr>
-            <w:tcW w:w="1000" w:type="pct"/>
-          </w:tcPr>
-          <w:p>
-            <w:r>
-              <w:rPr>
-                <w:b/>
-              </w:rPr>
               <w:t>Name</w:t>
             </w:r>
           </w:p>
@@ -2163,8 +2186,7 @@
       <w:tr>
         <w:tc>
           <w:tcPr>
-            <w:tcW w:w="1000" w:type="pct"/>
-          </w:tcPr>
+					</w:tcPr>
           <w:p>
             <w:r>
               <w:rPr>
@@ -2175,12 +2197,17 @@
           </w:p>
         </w:tc>
         <w:tc>
+          <w:tcPr>
+					</w:tcPr>
           <w:p>
             <w:r>
               <w:t xml:space="preserve">The ICU Application Software (ASW) Development Process shall be compliant to the software standard </w:t>
             </w:r>
             <w:hyperlink w:anchor="AD3">
               <w:r>
+                <w:rPr>
+                  <w:i/>
+                </w:rPr>
                 <w:t>ECSS-E-ST-40C</w:t>
               </w:r>
             </w:hyperlink>
@@ -2193,6 +2220,82 @@
       <w:tr>
         <w:tc>
           <w:tcPr>
+					</w:tcPr>
+          <w:p>
+            <w:r>
+              <w:rPr>
+                <w:b/>
+              </w:rPr>
+              <w:t>Validation Method</w:t>
+            </w:r>
+          </w:p>
+        </w:tc>
+        <w:tc>
+          <w:tcPr>
+					</w:tcPr>
+          <w:p>
+            <w:r>
+              <w:rPr>
+                <w:b/>
+              </w:rPr>
+              <w:t>R</w:t>
+            </w:r>
+          </w:p>
+        </w:tc>
+      </w:tr>
+      <w:tr>
+        <w:tc>
+          <w:tcPr>
+					</w:tcPr>
+          <w:p>
+            <w:r>
+              <w:rPr>
+                <w:b/>
+              </w:rPr>
+              <w:t>Parent</w:t>
+            </w:r>
+          </w:p>
+        </w:tc>
+        <w:tc>
+          <w:tcPr>
+					</w:tcPr>
+          <w:p>
+            <w:r>
+              <w:t>SSS-ICUSW-GE-010</w:t>
+            </w:r>
+          </w:p>
+        </w:tc>
+      </w:tr>
+    </w:tbl>
+    <w:p>
+      <w:pPr>
+        <w:pStyle w:val="Heading2"/>
+      </w:pPr>
+      <w:r>
+        <w:t>Performance</w:t>
+      </w:r>
+    </w:p>
+    <w:p>
+      <w:pPr>
+        <w:pStyle w:val="Heading3"/>
+      </w:pPr>
+      <w:r>
+        <w:t>ASW requirements</w:t>
+      </w:r>
+    </w:p>
+    <w:p>
+      <w:r>
+        <w:t>D: The ICU ASW shall handle the received telecommands according to the following requirements:</w:t>
+      </w:r>
+    </w:p>
+    <w:tbl>
+      <w:tblPr>
+        <w:tblW w:w="5000" w:type="pct"/>
+        <w:tblStyle w:val="TableGridFirstRowColummShadow"/>
+      </w:tblPr>
+      <w:tr>
+        <w:tc>
+          <w:tcPr>
             <w:tcW w:w="1000" w:type="pct"/>
           </w:tcPr>
           <w:p>
@@ -2200,18 +2303,122 @@
               <w:rPr>
                 <w:b/>
               </w:rPr>
+              <w:t>Name</w:t>
+            </w:r>
+          </w:p>
+        </w:tc>
+        <w:tc>
+          <w:tcPr>
+					</w:tcPr>
+          <w:p>
+            <w:r>
+              <w:rPr>
+                <w:b/>
+              </w:rPr>
+              <w:t>SRS-ICUSW-PE-010</w:t>
+            </w:r>
+          </w:p>
+        </w:tc>
+      </w:tr>
+      <w:tr>
+        <w:tc>
+          <w:tcPr>
+					</w:tcPr>
+          <w:p>
+            <w:r>
+              <w:rPr>
+                <w:b/>
+              </w:rPr>
+              <w:t>Description</w:t>
+            </w:r>
+          </w:p>
+        </w:tc>
+        <w:tc>
+          <w:tcPr>
+					</w:tcPr>
+          <w:p>
+            <w:r>
+              <w:t>The ICU-ASW shall retrieve the stored telecommands from the FIFO queue and accept them within an interval of 1 second after its reception.</w:t>
+            </w:r>
+          </w:p>
+        </w:tc>
+      </w:tr>
+      <w:tr>
+        <w:tc>
+          <w:tcPr>
+					</w:tcPr>
+          <w:p>
+            <w:r>
+              <w:rPr>
+                <w:b/>
+              </w:rPr>
               <w:t>Validation Method</w:t>
             </w:r>
           </w:p>
         </w:tc>
         <w:tc>
-          <w:p>
-            <w:r>
-              <w:t>Review</w:t>
-            </w:r>
-          </w:p>
-        </w:tc>
-      </w:tr>
+          <w:tcPr>
+					</w:tcPr>
+          <w:p>
+            <w:r>
+              <w:rPr>
+                <w:b/>
+              </w:rPr>
+              <w:t>A</w:t>
+            </w:r>
+          </w:p>
+        </w:tc>
+      </w:tr>
+      <w:tr>
+        <w:tc>
+          <w:tcPr>
+					</w:tcPr>
+          <w:p>
+            <w:r>
+              <w:rPr>
+                <w:b/>
+              </w:rPr>
+              <w:t>Parent</w:t>
+            </w:r>
+          </w:p>
+        </w:tc>
+        <w:tc>
+          <w:tcPr>
+					</w:tcPr>
+          <w:p>
+            <w:r>
+              <w:t>SSS-ICUSW-CA-010</w:t>
+            </w:r>
+          </w:p>
+        </w:tc>
+      </w:tr>
+    </w:tbl>
+    <w:p>
+      <w:pPr>
+        <w:pStyle w:val="Heading2"/>
+      </w:pPr>
+      <w:r>
+        <w:t>Interface</w:t>
+      </w:r>
+    </w:p>
+    <w:p>
+      <w:pPr>
+        <w:pStyle w:val="Heading3"/>
+      </w:pPr>
+      <w:r>
+        <w:t>ASW requirements</w:t>
+      </w:r>
+    </w:p>
+    <w:p>
+      <w:r>
+        <w:t>D: The ICUSW will handle the Telecommand Verification Service 1 according to the following requirements:</w:t>
+      </w:r>
+    </w:p>
+    <w:tbl>
+      <w:tblPr>
+        <w:tblW w:w="5000" w:type="pct"/>
+        <w:tblStyle w:val="TableGridFirstRowColummShadow"/>
+      </w:tblPr>
       <w:tr>
         <w:tc>
           <w:tcPr>
@@ -2222,45 +2429,100 @@
               <w:rPr>
                 <w:b/>
               </w:rPr>
+              <w:t>Name</w:t>
+            </w:r>
+          </w:p>
+        </w:tc>
+        <w:tc>
+          <w:tcPr>
+					</w:tcPr>
+          <w:p>
+            <w:r>
+              <w:rPr>
+                <w:b/>
+              </w:rPr>
+              <w:t>SRS-ICUSW-IF-010</w:t>
+            </w:r>
+          </w:p>
+        </w:tc>
+      </w:tr>
+      <w:tr>
+        <w:tc>
+          <w:tcPr>
+					</w:tcPr>
+          <w:p>
+            <w:r>
+              <w:rPr>
+                <w:b/>
+              </w:rPr>
+              <w:t>Description</w:t>
+            </w:r>
+          </w:p>
+        </w:tc>
+        <w:tc>
+          <w:tcPr>
+					</w:tcPr>
+          <w:p>
+            <w:r>
+              <w:t>The ICU-ASW shall generate a PUS TM (1.1) as result of the telecommand acceptance.</w:t>
+            </w:r>
+          </w:p>
+        </w:tc>
+      </w:tr>
+      <w:tr>
+        <w:tc>
+          <w:tcPr>
+					</w:tcPr>
+          <w:p>
+            <w:r>
+              <w:rPr>
+                <w:b/>
+              </w:rPr>
+              <w:t>Validation Method</w:t>
+            </w:r>
+          </w:p>
+        </w:tc>
+        <w:tc>
+          <w:tcPr>
+					</w:tcPr>
+          <w:p>
+            <w:r>
+              <w:rPr>
+                <w:b/>
+              </w:rPr>
+              <w:t>T</w:t>
+            </w:r>
+          </w:p>
+        </w:tc>
+      </w:tr>
+      <w:tr>
+        <w:tc>
+          <w:tcPr>
+					</w:tcPr>
+          <w:p>
+            <w:r>
+              <w:rPr>
+                <w:b/>
+              </w:rPr>
               <w:t>Parent</w:t>
             </w:r>
           </w:p>
         </w:tc>
         <w:tc>
-          <w:p>
-            <w:r>
-              <w:t>SSS-ICUSW-GE-010</w:t>
+          <w:tcPr>
+					</w:tcPr>
+          <w:p>
+            <w:r>
+              <w:t>SSS-ICUSW-IF-010</w:t>
             </w:r>
           </w:p>
         </w:tc>
       </w:tr>
     </w:tbl>
-    <w:p/>
-    <w:p>
-      <w:pPr>
-        <w:pStyle w:val="Heading2"/>
-      </w:pPr>
-      <w:r>
-        <w:t>Functional Requirements</w:t>
-      </w:r>
-    </w:p>
-    <w:p>
-      <w:pPr>
-        <w:pStyle w:val="Heading3"/>
-      </w:pPr>
-      <w:r>
-        <w:t>ASW requirements</w:t>
-      </w:r>
-    </w:p>
-    <w:p>
-      <w:r>
-        <w:t>D: The ICU ASW shall handle the telecommand and telemetry according to the following requirements:</w:t>
-      </w:r>
-    </w:p>
     <w:tbl>
       <w:tblPr>
+        <w:tblW w:w="5000" w:type="pct"/>
         <w:tblStyle w:val="TableGridFirstRowColummShadow"/>
-        <w:tblW w:w="5000" w:type="pct"/>
       </w:tblPr>
       <w:tr>
         <w:tc>
@@ -2284,11 +2546,110 @@
               <w:rPr>
                 <w:b/>
               </w:rPr>
-              <w:t>SRS-ICUSW-FU-010</w:t>
-            </w:r>
-          </w:p>
-        </w:tc>
-      </w:tr>
+              <w:t>SRS-ICUSW-IF-020</w:t>
+            </w:r>
+          </w:p>
+        </w:tc>
+      </w:tr>
+      <w:tr>
+        <w:tc>
+          <w:tcPr>
+					</w:tcPr>
+          <w:p>
+            <w:r>
+              <w:rPr>
+                <w:b/>
+              </w:rPr>
+              <w:t>Description</w:t>
+            </w:r>
+          </w:p>
+        </w:tc>
+        <w:tc>
+          <w:tcPr>
+					</w:tcPr>
+          <w:p>
+            <w:r>
+              <w:t>The ICU-ASW shall generate a PUS TM (1.2) as result of the telecommand rejection.</w:t>
+            </w:r>
+          </w:p>
+        </w:tc>
+      </w:tr>
+      <w:tr>
+        <w:tc>
+          <w:tcPr>
+					</w:tcPr>
+          <w:p>
+            <w:r>
+              <w:rPr>
+                <w:b/>
+              </w:rPr>
+              <w:t>Validation Method</w:t>
+            </w:r>
+          </w:p>
+        </w:tc>
+        <w:tc>
+          <w:tcPr>
+					</w:tcPr>
+          <w:p>
+            <w:r>
+              <w:rPr>
+                <w:b/>
+              </w:rPr>
+              <w:t>T</w:t>
+            </w:r>
+          </w:p>
+        </w:tc>
+      </w:tr>
+      <w:tr>
+        <w:tc>
+          <w:tcPr>
+					</w:tcPr>
+          <w:p>
+            <w:r>
+              <w:rPr>
+                <w:b/>
+              </w:rPr>
+              <w:t>Parent</w:t>
+            </w:r>
+          </w:p>
+        </w:tc>
+        <w:tc>
+          <w:tcPr>
+					</w:tcPr>
+          <w:p>
+            <w:r>
+              <w:t>SSS-ICUSW-IF-010</w:t>
+            </w:r>
+          </w:p>
+        </w:tc>
+      </w:tr>
+    </w:tbl>
+    <w:p>
+      <w:pPr>
+        <w:pStyle w:val="Heading2"/>
+      </w:pPr>
+      <w:r>
+        <w:t>Functional</w:t>
+      </w:r>
+    </w:p>
+    <w:p>
+      <w:pPr>
+        <w:pStyle w:val="Heading3"/>
+      </w:pPr>
+      <w:r>
+        <w:t>ASW requirements</w:t>
+      </w:r>
+    </w:p>
+    <w:p>
+      <w:r>
+        <w:t>D: The ICU ASW shall handle the telecommand and telemetry according to the following requirements:</w:t>
+      </w:r>
+    </w:p>
+    <w:tbl>
+      <w:tblPr>
+        <w:tblW w:w="5000" w:type="pct"/>
+        <w:tblStyle w:val="TableGridFirstRowColummShadow"/>
+      </w:tblPr>
       <w:tr>
         <w:tc>
           <w:tcPr>
@@ -2299,11 +2660,39 @@
               <w:rPr>
                 <w:b/>
               </w:rPr>
+              <w:t>Name</w:t>
+            </w:r>
+          </w:p>
+        </w:tc>
+        <w:tc>
+          <w:tcPr>
+					</w:tcPr>
+          <w:p>
+            <w:r>
+              <w:rPr>
+                <w:b/>
+              </w:rPr>
+              <w:t>SRS-ICUSW-FU-010</w:t>
+            </w:r>
+          </w:p>
+        </w:tc>
+      </w:tr>
+      <w:tr>
+        <w:tc>
+          <w:tcPr>
+					</w:tcPr>
+          <w:p>
+            <w:r>
+              <w:rPr>
+                <w:b/>
+              </w:rPr>
               <w:t>Description</w:t>
             </w:r>
           </w:p>
         </w:tc>
         <w:tc>
+          <w:tcPr>
+					</w:tcPr>
           <w:p>
             <w:r>
               <w:t>The ICU-ASW shall store the received telecommands in a FIFO queue</w:t>
@@ -2314,8 +2703,7 @@
       <w:tr>
         <w:tc>
           <w:tcPr>
-            <w:tcW w:w="1000" w:type="pct"/>
-          </w:tcPr>
+					</w:tcPr>
           <w:p>
             <w:r>
               <w:rPr>
@@ -2326,18 +2714,22 @@
           </w:p>
         </w:tc>
         <w:tc>
-          <w:p>
-            <w:r>
-              <w:t>Review</w:t>
-            </w:r>
-          </w:p>
-        </w:tc>
-      </w:tr>
-      <w:tr>
-        <w:tc>
-          <w:tcPr>
-            <w:tcW w:w="1000" w:type="pct"/>
-          </w:tcPr>
+          <w:tcPr>
+					</w:tcPr>
+          <w:p>
+            <w:r>
+              <w:rPr>
+                <w:b/>
+              </w:rPr>
+              <w:t>R</w:t>
+            </w:r>
+          </w:p>
+        </w:tc>
+      </w:tr>
+      <w:tr>
+        <w:tc>
+          <w:tcPr>
+					</w:tcPr>
           <w:p>
             <w:r>
               <w:rPr>
@@ -2348,6 +2740,8 @@
           </w:p>
         </w:tc>
         <w:tc>
+          <w:tcPr>
+					</w:tcPr>
           <w:p>
             <w:r>
               <w:t>SSS-ICUSW-CA-010</w:t>
@@ -2356,119 +2750,289 @@
         </w:tc>
       </w:tr>
     </w:tbl>
-    <w:p/>
     <w:p>
       <w:pPr>
         <w:pStyle w:val="Heading2"/>
       </w:pPr>
       <w:r>
-        <w:t>Performance Requirements</w:t>
-      </w:r>
-    </w:p>
-    <w:p>
-      <w:pPr>
-        <w:pStyle w:val="Heading3"/>
-      </w:pPr>
-      <w:r>
-        <w:t>ASW requirements</w:t>
-      </w:r>
-    </w:p>
-    <w:p>
-      <w:r>
-        <w:t>D: The ICU ASW shall handle the received telecommands according to the following requirements:</w:t>
+        <w:t>Operational</w:t>
+      </w:r>
+    </w:p>
+    <w:p>
+      <w:pPr>
+        <w:pStyle w:val="Heading2"/>
+      </w:pPr>
+      <w:r>
+        <w:t>Resources</w:t>
+      </w:r>
+    </w:p>
+    <w:p>
+      <w:pPr>
+        <w:pStyle w:val="Heading2"/>
+      </w:pPr>
+      <w:r>
+        <w:t>Design</w:t>
+      </w:r>
+    </w:p>
+    <w:p>
+      <w:pPr>
+        <w:pStyle w:val="Heading2"/>
+      </w:pPr>
+      <w:r>
+        <w:t>Security and Privacy</w:t>
+      </w:r>
+    </w:p>
+    <w:p>
+      <w:pPr>
+        <w:pStyle w:val="Heading2"/>
+      </w:pPr>
+      <w:r>
+        <w:t>Portability</w:t>
+      </w:r>
+    </w:p>
+    <w:p>
+      <w:pPr>
+        <w:pStyle w:val="Heading2"/>
+      </w:pPr>
+      <w:r>
+        <w:t>Software Quality</w:t>
+      </w:r>
+    </w:p>
+    <w:p>
+      <w:pPr>
+        <w:pStyle w:val="Heading2"/>
+      </w:pPr>
+      <w:r>
+        <w:t>Software Reliability</w:t>
+      </w:r>
+    </w:p>
+    <w:p>
+      <w:pPr>
+        <w:pStyle w:val="Heading2"/>
+      </w:pPr>
+      <w:r>
+        <w:t>Software Maintainability</w:t>
+      </w:r>
+    </w:p>
+    <w:p>
+      <w:pPr>
+        <w:pStyle w:val="Heading2"/>
+      </w:pPr>
+      <w:r>
+        <w:t>Software Safety</w:t>
+      </w:r>
+    </w:p>
+    <w:p>
+      <w:pPr>
+        <w:pStyle w:val="Heading2"/>
+      </w:pPr>
+      <w:r>
+        <w:t>Software Configuration Delivery</w:t>
+      </w:r>
+    </w:p>
+    <w:p>
+      <w:pPr>
+        <w:pStyle w:val="Heading2"/>
+      </w:pPr>
+      <w:r>
+        <w:t>Data Definition Database</w:t>
+      </w:r>
+    </w:p>
+    <w:p>
+      <w:pPr>
+        <w:pStyle w:val="Heading2"/>
+      </w:pPr>
+      <w:r>
+        <w:t>Human Factors</w:t>
+      </w:r>
+    </w:p>
+    <w:p>
+      <w:pPr>
+        <w:pStyle w:val="Heading2"/>
+      </w:pPr>
+      <w:r>
+        <w:t>Adaptation Installation</w:t>
+      </w:r>
+    </w:p>
+    <w:p>
+      <w:pPr>
+        <w:pStyle w:val="Heading1"/>
+      </w:pPr>
+      <w:r>
+        <w:t>Logical Models</w:t>
+      </w:r>
+    </w:p>
+    <w:p>
+      <w:pPr>
+        <w:pStyle w:val="Heading1"/>
+      </w:pPr>
+      <w:r>
+        <w:t>Traceability Matrices</w:t>
+      </w:r>
+    </w:p>
+    <w:p>
+      <w:pPr>
+        <w:pStyle w:val="Heading2"/>
+      </w:pPr>
+      <w:r>
+        <w:t>Direct Traceability Matrix</w:t>
       </w:r>
     </w:p>
     <w:tbl>
       <w:tblPr>
-        <w:tblStyle w:val="TableGridFirstRowColummShadow"/>
         <w:tblW w:w="5000" w:type="pct"/>
+        <w:tblStyle w:val="TableGridFirstRowShadow"/>
       </w:tblPr>
       <w:tr>
         <w:tc>
           <w:tcPr>
-            <w:tcW w:w="1000" w:type="pct"/>
+            <w:tcW w:w="1850" w:type="pct"/>
           </w:tcPr>
           <w:p>
             <w:r>
               <w:rPr>
                 <w:b/>
               </w:rPr>
-              <w:t>Name</w:t>
-            </w:r>
-          </w:p>
-        </w:tc>
-        <w:tc>
-          <w:tcPr>
-					</w:tcPr>
-          <w:p>
-            <w:r>
-              <w:rPr>
-                <w:b/>
-              </w:rPr>
+              <w:t>SRS Item</w:t>
+            </w:r>
+          </w:p>
+        </w:tc>
+        <w:tc>
+          <w:tcPr>
+            <w:tcW w:w="1300" w:type="pct"/>
+          </w:tcPr>
+          <w:p>
+            <w:r>
+              <w:rPr>
+                <w:b/>
+              </w:rPr>
+              <w:t>SSS document</w:t>
+            </w:r>
+          </w:p>
+        </w:tc>
+        <w:tc>
+          <w:tcPr>
+            <w:tcW w:w="1850" w:type="pct"/>
+          </w:tcPr>
+          <w:p>
+            <w:r>
+              <w:rPr>
+                <w:b/>
+              </w:rPr>
+              <w:t>SSS Item</w:t>
+            </w:r>
+          </w:p>
+        </w:tc>
+      </w:tr>
+      <w:tr>
+        <w:tc>
+          <w:tcPr>
+					</w:tcPr>
+          <w:p>
+            <w:r>
+              <w:t>SRS-ICUSW-GE-010</w:t>
+            </w:r>
+          </w:p>
+        </w:tc>
+        <w:tc>
+          <w:tcPr>
+					</w:tcPr>
+          <w:p>
+            <w:r>
+              <w:t>SRG-EPD-SSS-001</w:t>
+            </w:r>
+          </w:p>
+        </w:tc>
+        <w:tc>
+          <w:tcPr>
+					</w:tcPr>
+          <w:p>
+            <w:r>
+              <w:t>SSS-ICUSW-GE-010</w:t>
+            </w:r>
+          </w:p>
+        </w:tc>
+      </w:tr>
+      <w:tr>
+        <w:tc>
+          <w:tcPr>
+					</w:tcPr>
+          <w:p>
+            <w:r>
+              <w:t>SRS-ICUSW-GE-020</w:t>
+            </w:r>
+          </w:p>
+        </w:tc>
+        <w:tc>
+          <w:tcPr>
+					</w:tcPr>
+          <w:p>
+            <w:r>
+              <w:t>SRG-EPD-SSS-001</w:t>
+            </w:r>
+          </w:p>
+        </w:tc>
+        <w:tc>
+          <w:tcPr>
+					</w:tcPr>
+          <w:p>
+            <w:r>
+              <w:t>SSS-ICUSW-GE-010</w:t>
+            </w:r>
+          </w:p>
+        </w:tc>
+      </w:tr>
+      <w:tr>
+        <w:tc>
+          <w:tcPr>
+					</w:tcPr>
+          <w:p>
+            <w:r>
+              <w:t>SRS-ICUSW-FU-010</w:t>
+            </w:r>
+          </w:p>
+        </w:tc>
+        <w:tc>
+          <w:tcPr>
+					</w:tcPr>
+          <w:p>
+            <w:r>
+              <w:t>SRG-EPD-SSS-001</w:t>
+            </w:r>
+          </w:p>
+        </w:tc>
+        <w:tc>
+          <w:tcPr>
+					</w:tcPr>
+          <w:p>
+            <w:r>
+              <w:t>SSS-ICUSW-CA-010</w:t>
+            </w:r>
+          </w:p>
+        </w:tc>
+      </w:tr>
+      <w:tr>
+        <w:tc>
+          <w:tcPr>
+					</w:tcPr>
+          <w:p>
+            <w:r>
               <w:t>SRS-ICUSW-PE-010</w:t>
             </w:r>
           </w:p>
         </w:tc>
-      </w:tr>
-      <w:tr>
-        <w:tc>
-          <w:tcPr>
-            <w:tcW w:w="1000" w:type="pct"/>
-          </w:tcPr>
-          <w:p>
-            <w:r>
-              <w:rPr>
-                <w:b/>
-              </w:rPr>
-              <w:t>Description</w:t>
-            </w:r>
-          </w:p>
-        </w:tc>
-        <w:tc>
-          <w:p>
-            <w:r>
-              <w:t>The ICU-ASW shall retrieve the stored telecommands from the FIFO queue and accept them within an interval of 1 second after its reception.</w:t>
-            </w:r>
-          </w:p>
-        </w:tc>
-      </w:tr>
-      <w:tr>
-        <w:tc>
-          <w:tcPr>
-            <w:tcW w:w="1000" w:type="pct"/>
-          </w:tcPr>
-          <w:p>
-            <w:r>
-              <w:rPr>
-                <w:b/>
-              </w:rPr>
-              <w:t>Validation Method</w:t>
-            </w:r>
-          </w:p>
-        </w:tc>
-        <w:tc>
-          <w:p>
-            <w:r>
-              <w:t>Analysis</w:t>
-            </w:r>
-          </w:p>
-        </w:tc>
-      </w:tr>
-      <w:tr>
-        <w:tc>
-          <w:tcPr>
-            <w:tcW w:w="1000" w:type="pct"/>
-          </w:tcPr>
-          <w:p>
-            <w:r>
-              <w:rPr>
-                <w:b/>
-              </w:rPr>
-              <w:t>Parent</w:t>
-            </w:r>
-          </w:p>
-        </w:tc>
-        <w:tc>
+        <w:tc>
+          <w:tcPr>
+					</w:tcPr>
+          <w:p>
+            <w:r>
+              <w:t>SRG-EPD-SSS-001</w:t>
+            </w:r>
+          </w:p>
+        </w:tc>
+        <w:tc>
+          <w:tcPr>
+					</w:tcPr>
           <w:p>
             <w:r>
               <w:t>SSS-ICUSW-CA-010</w:t>
@@ -2476,56 +3040,253 @@
           </w:p>
         </w:tc>
       </w:tr>
+      <w:tr>
+        <w:tc>
+          <w:tcPr>
+					</w:tcPr>
+          <w:p>
+            <w:r>
+              <w:t>SRS-ICUSW-IF-010</w:t>
+            </w:r>
+          </w:p>
+        </w:tc>
+        <w:tc>
+          <w:tcPr>
+					</w:tcPr>
+          <w:p>
+            <w:r>
+              <w:t>SRG-EPD-SSS-001</w:t>
+            </w:r>
+          </w:p>
+        </w:tc>
+        <w:tc>
+          <w:tcPr>
+					</w:tcPr>
+          <w:p>
+            <w:r>
+              <w:t>SSS-ICUSW-IF-010</w:t>
+            </w:r>
+          </w:p>
+        </w:tc>
+      </w:tr>
+      <w:tr>
+        <w:tc>
+          <w:tcPr>
+					</w:tcPr>
+          <w:p>
+            <w:r>
+              <w:t>SRS-ICUSW-IF-020</w:t>
+            </w:r>
+          </w:p>
+        </w:tc>
+        <w:tc>
+          <w:tcPr>
+					</w:tcPr>
+          <w:p>
+            <w:r>
+              <w:t>SRG-EPD-SSS-001</w:t>
+            </w:r>
+          </w:p>
+        </w:tc>
+        <w:tc>
+          <w:tcPr>
+					</w:tcPr>
+          <w:p>
+            <w:r>
+              <w:t>SSS-ICUSW-IF-010</w:t>
+            </w:r>
+          </w:p>
+        </w:tc>
+      </w:tr>
     </w:tbl>
-    <w:p/>
     <w:p>
       <w:pPr>
         <w:pStyle w:val="Heading2"/>
       </w:pPr>
       <w:r>
-        <w:t>Interface Requirements</w:t>
-      </w:r>
-    </w:p>
-    <w:p>
-      <w:pPr>
-        <w:pStyle w:val="Heading3"/>
-      </w:pPr>
-      <w:r>
-        <w:t>ASW requirements</w:t>
-      </w:r>
-    </w:p>
-    <w:p>
-      <w:r>
-        <w:t>D: The ICUSW will handle the Telecommand Verification Service 1 according to the following requirements:</w:t>
+        <w:t>Inverse Traceability Matrix</w:t>
       </w:r>
     </w:p>
     <w:tbl>
       <w:tblPr>
-        <w:tblStyle w:val="TableGridFirstRowColummShadow"/>
         <w:tblW w:w="5000" w:type="pct"/>
+        <w:tblStyle w:val="TableGridFirstRowShadow"/>
       </w:tblPr>
       <w:tr>
         <w:tc>
           <w:tcPr>
-            <w:tcW w:w="1000" w:type="pct"/>
+            <w:tcW w:w="1850" w:type="pct"/>
           </w:tcPr>
           <w:p>
             <w:r>
               <w:rPr>
                 <w:b/>
               </w:rPr>
-              <w:t>Name</w:t>
-            </w:r>
-          </w:p>
-        </w:tc>
-        <w:tc>
-          <w:tcPr>
-					</w:tcPr>
-          <w:p>
-            <w:r>
-              <w:rPr>
-                <w:b/>
-              </w:rPr>
+              <w:t>SSS Item</w:t>
+            </w:r>
+          </w:p>
+        </w:tc>
+        <w:tc>
+          <w:tcPr>
+            <w:tcW w:w="1300" w:type="pct"/>
+          </w:tcPr>
+          <w:p>
+            <w:r>
+              <w:rPr>
+                <w:b/>
+              </w:rPr>
+              <w:t>SSS document</w:t>
+            </w:r>
+          </w:p>
+        </w:tc>
+        <w:tc>
+          <w:tcPr>
+            <w:tcW w:w="1850" w:type="pct"/>
+          </w:tcPr>
+          <w:p>
+            <w:r>
+              <w:rPr>
+                <w:b/>
+              </w:rPr>
+              <w:t>SRS Item</w:t>
+            </w:r>
+          </w:p>
+        </w:tc>
+      </w:tr>
+      <w:tr>
+        <w:tc>
+          <w:tcPr>
+            <w:vMerge w:val="restart"/>
+          </w:tcPr>
+          <w:p>
+            <w:r>
+              <w:t>SSS-ICUSW-GE-010</w:t>
+            </w:r>
+          </w:p>
+        </w:tc>
+        <w:tc>
+          <w:tcPr>
+            <w:vMerge w:val="restart"/>
+          </w:tcPr>
+          <w:p>
+            <w:r>
+              <w:t>SRG-EPD-SSS-001</w:t>
+            </w:r>
+          </w:p>
+        </w:tc>
+        <w:tc>
+          <w:tcPr>
+					</w:tcPr>
+          <w:p>
+            <w:r>
+              <w:t>SRS-ICUSW-GE-010</w:t>
+            </w:r>
+          </w:p>
+        </w:tc>
+      </w:tr>
+      <w:tr>
+        <w:tc>
+          <w:tcPr>
+            <w:vMerge w:val="continue"/>
+            <w:p/>
+          </w:tcPr>
+        </w:tc>
+        <w:tc>
+          <w:tcPr>
+            <w:vMerge w:val="continue"/>
+            <w:p/>
+          </w:tcPr>
+        </w:tc>
+        <w:tc>
+          <w:tcPr>
+					</w:tcPr>
+          <w:p>
+            <w:r>
+              <w:t>SRS-ICUSW-GE-020</w:t>
+            </w:r>
+          </w:p>
+        </w:tc>
+      </w:tr>
+      <w:tr>
+        <w:tc>
+          <w:tcPr>
+            <w:vMerge w:val="restart"/>
+          </w:tcPr>
+          <w:p>
+            <w:r>
+              <w:t>SSS-ICUSW-CA-010</w:t>
+            </w:r>
+          </w:p>
+        </w:tc>
+        <w:tc>
+          <w:tcPr>
+            <w:vMerge w:val="restart"/>
+          </w:tcPr>
+          <w:p>
+            <w:r>
+              <w:t>SRG-EPD-SSS-001</w:t>
+            </w:r>
+          </w:p>
+        </w:tc>
+        <w:tc>
+          <w:tcPr>
+					</w:tcPr>
+          <w:p>
+            <w:r>
+              <w:t>SRS-ICUSW-FU-010</w:t>
+            </w:r>
+          </w:p>
+        </w:tc>
+      </w:tr>
+      <w:tr>
+        <w:tc>
+          <w:tcPr>
+            <w:vMerge w:val="continue"/>
+            <w:p/>
+          </w:tcPr>
+        </w:tc>
+        <w:tc>
+          <w:tcPr>
+            <w:vMerge w:val="continue"/>
+            <w:p/>
+          </w:tcPr>
+        </w:tc>
+        <w:tc>
+          <w:tcPr>
+					</w:tcPr>
+          <w:p>
+            <w:r>
+              <w:t>SRS-ICUSW-PE-010</w:t>
+            </w:r>
+          </w:p>
+        </w:tc>
+      </w:tr>
+      <w:tr>
+        <w:tc>
+          <w:tcPr>
+            <w:vMerge w:val="restart"/>
+          </w:tcPr>
+          <w:p>
+            <w:r>
+              <w:t>SSS-ICUSW-IF-010</w:t>
+            </w:r>
+          </w:p>
+        </w:tc>
+        <w:tc>
+          <w:tcPr>
+            <w:vMerge w:val="restart"/>
+          </w:tcPr>
+          <w:p>
+            <w:r>
+              <w:t>SRG-EPD-SSS-001</w:t>
+            </w:r>
+          </w:p>
+        </w:tc>
+        <w:tc>
+          <w:tcPr>
+					</w:tcPr>
+          <w:p>
+            <w:r>
               <w:t>SRS-ICUSW-IF-010</w:t>
             </w:r>
           </w:p>
@@ -2534,283 +3295,236 @@
       <w:tr>
         <w:tc>
           <w:tcPr>
-            <w:tcW w:w="1000" w:type="pct"/>
+            <w:vMerge w:val="continue"/>
+            <w:p/>
           </w:tcPr>
-          <w:p>
-            <w:r>
-              <w:rPr>
-                <w:b/>
-              </w:rPr>
-              <w:t>Description</w:t>
-            </w:r>
-          </w:p>
-        </w:tc>
-        <w:tc>
-          <w:p>
-            <w:r>
-              <w:t>The ICU-ASW shall generate a PUS TM (1.1) as result of the telecommand acceptance.</w:t>
-            </w:r>
-          </w:p>
-        </w:tc>
-      </w:tr>
-      <w:tr>
-        <w:tc>
-          <w:tcPr>
-            <w:tcW w:w="1000" w:type="pct"/>
+        </w:tc>
+        <w:tc>
+          <w:tcPr>
+            <w:vMerge w:val="continue"/>
+            <w:p/>
           </w:tcPr>
-          <w:p>
-            <w:r>
-              <w:rPr>
-                <w:b/>
-              </w:rPr>
-              <w:t>Validation Method</w:t>
-            </w:r>
-          </w:p>
-        </w:tc>
-        <w:tc>
-          <w:p>
-            <w:r>
-              <w:t>Testing</w:t>
-            </w:r>
-          </w:p>
-        </w:tc>
-      </w:tr>
-      <w:tr>
-        <w:tc>
-          <w:tcPr>
-            <w:tcW w:w="1000" w:type="pct"/>
-          </w:tcPr>
-          <w:p>
-            <w:r>
-              <w:rPr>
-                <w:b/>
-              </w:rPr>
-              <w:t>Parent</w:t>
-            </w:r>
-          </w:p>
-        </w:tc>
-        <w:tc>
-          <w:p>
-            <w:r>
-              <w:t>SSS-ICUSW-IF-010</w:t>
+        </w:tc>
+        <w:tc>
+          <w:tcPr>
+					</w:tcPr>
+          <w:p>
+            <w:r>
+              <w:t>SRS-ICUSW-IF-020</w:t>
             </w:r>
           </w:p>
         </w:tc>
       </w:tr>
     </w:tbl>
-    <w:p/>
+    <w:p>
+      <w:r>
+        <w:rPr>
+          <w:b/>
+        </w:rPr>
+        <w:t>Items Not Found</w:t>
+      </w:r>
+    </w:p>
     <w:tbl>
       <w:tblPr>
-        <w:tblStyle w:val="TableGridFirstRowColummShadow"/>
         <w:tblW w:w="5000" w:type="pct"/>
+        <w:tblStyle w:val="TableGridFirstRowShadow"/>
       </w:tblPr>
       <w:tr>
         <w:tc>
           <w:tcPr>
-            <w:tcW w:w="1000" w:type="pct"/>
+            <w:tcW w:w="2500" w:type="pct"/>
           </w:tcPr>
           <w:p>
             <w:r>
               <w:rPr>
                 <w:b/>
               </w:rPr>
-              <w:t>Name</w:t>
-            </w:r>
-          </w:p>
-        </w:tc>
-        <w:tc>
-          <w:tcPr>
-					</w:tcPr>
-          <w:p>
-            <w:r>
-              <w:rPr>
-                <w:b/>
-              </w:rPr>
-              <w:t>SRS-ICUSW-IF-020</w:t>
-            </w:r>
-          </w:p>
-        </w:tc>
-      </w:tr>
-      <w:tr>
-        <w:tc>
-          <w:tcPr>
-            <w:tcW w:w="1000" w:type="pct"/>
+              <w:t>SSS Item</w:t>
+            </w:r>
+          </w:p>
+        </w:tc>
+        <w:tc>
+          <w:tcPr>
+					</w:tcPr>
+          <w:p>
+            <w:r>
+              <w:rPr>
+                <w:b/>
+              </w:rPr>
+              <w:t>SSS document</w:t>
+            </w:r>
+          </w:p>
+        </w:tc>
+      </w:tr>
+      <w:tr>
+        <w:tc>
+          <w:tcPr>
+            <w:tcW w:w="2500" w:type="pct"/>
           </w:tcPr>
           <w:p>
             <w:r>
-              <w:rPr>
-                <w:b/>
-              </w:rPr>
-              <w:t>Description</w:t>
-            </w:r>
-          </w:p>
-        </w:tc>
-        <w:tc>
-          <w:p>
-            <w:r>
-              <w:t>The ICU-ASW shall generate a PUS TM (1.2) as result of the telecommand rejection.</w:t>
-            </w:r>
-          </w:p>
-        </w:tc>
-      </w:tr>
-      <w:tr>
-        <w:tc>
-          <w:tcPr>
-            <w:tcW w:w="1000" w:type="pct"/>
+              <w:t>SSS-ICUSW-VV-010</w:t>
+            </w:r>
+          </w:p>
+        </w:tc>
+        <w:tc>
+          <w:tcPr>
+					</w:tcPr>
+          <w:p>
+            <w:r>
+              <w:t>SRG-EPD-SSS-001</w:t>
+            </w:r>
+          </w:p>
+        </w:tc>
+      </w:tr>
+      <w:tr>
+        <w:tc>
+          <w:tcPr>
+            <w:tcW w:w="2500" w:type="pct"/>
           </w:tcPr>
           <w:p>
             <w:r>
-              <w:rPr>
-                <w:b/>
-              </w:rPr>
-              <w:t>Validation Method</w:t>
-            </w:r>
-          </w:p>
-        </w:tc>
-        <w:tc>
-          <w:p>
-            <w:r>
-              <w:t>Testing</w:t>
-            </w:r>
-          </w:p>
-        </w:tc>
-      </w:tr>
-      <w:tr>
-        <w:tc>
-          <w:tcPr>
-            <w:tcW w:w="1000" w:type="pct"/>
+              <w:t>SSS-ICUSW-VA-010</w:t>
+            </w:r>
+          </w:p>
+        </w:tc>
+        <w:tc>
+          <w:tcPr>
+					</w:tcPr>
+          <w:p>
+            <w:r>
+              <w:t>SRG-EPD-SSS-001</w:t>
+            </w:r>
+          </w:p>
+        </w:tc>
+      </w:tr>
+      <w:tr>
+        <w:tc>
+          <w:tcPr>
+            <w:tcW w:w="2500" w:type="pct"/>
           </w:tcPr>
           <w:p>
             <w:r>
-              <w:rPr>
-                <w:b/>
-              </w:rPr>
-              <w:t>Parent</w:t>
-            </w:r>
-          </w:p>
-        </w:tc>
-        <w:tc>
-          <w:p>
-            <w:r>
-              <w:t>SSS-ICUSW-IF-010</w:t>
+              <w:t>SSS-ICUSW-VA-020</w:t>
+            </w:r>
+          </w:p>
+        </w:tc>
+        <w:tc>
+          <w:tcPr>
+					</w:tcPr>
+          <w:p>
+            <w:r>
+              <w:t>SRG-EPD-SSS-001</w:t>
+            </w:r>
+          </w:p>
+        </w:tc>
+      </w:tr>
+      <w:tr>
+        <w:tc>
+          <w:tcPr>
+            <w:tcW w:w="2500" w:type="pct"/>
+          </w:tcPr>
+          <w:p>
+            <w:r>
+              <w:t>SSS-ICUSW-VA-030</w:t>
+            </w:r>
+          </w:p>
+        </w:tc>
+        <w:tc>
+          <w:tcPr>
+					</w:tcPr>
+          <w:p>
+            <w:r>
+              <w:t>SRG-EPD-SSS-001</w:t>
+            </w:r>
+          </w:p>
+        </w:tc>
+      </w:tr>
+      <w:tr>
+        <w:tc>
+          <w:tcPr>
+            <w:tcW w:w="2500" w:type="pct"/>
+          </w:tcPr>
+          <w:p>
+            <w:r>
+              <w:t>SSS-ICUSW-VA-040</w:t>
+            </w:r>
+          </w:p>
+        </w:tc>
+        <w:tc>
+          <w:tcPr>
+					</w:tcPr>
+          <w:p>
+            <w:r>
+              <w:t>SRG-EPD-SSS-001</w:t>
+            </w:r>
+          </w:p>
+        </w:tc>
+      </w:tr>
+      <w:tr>
+        <w:tc>
+          <w:tcPr>
+            <w:tcW w:w="2500" w:type="pct"/>
+          </w:tcPr>
+          <w:p>
+            <w:r>
+              <w:t>SSS-ICUSW-VA-050</w:t>
+            </w:r>
+          </w:p>
+        </w:tc>
+        <w:tc>
+          <w:tcPr>
+					</w:tcPr>
+          <w:p>
+            <w:r>
+              <w:t>SRG-EPD-SSS-001</w:t>
+            </w:r>
+          </w:p>
+        </w:tc>
+      </w:tr>
+      <w:tr>
+        <w:tc>
+          <w:tcPr>
+            <w:tcW w:w="2500" w:type="pct"/>
+          </w:tcPr>
+          <w:p>
+            <w:r>
+              <w:t>SSS-ICUSW-VR-010</w:t>
+            </w:r>
+          </w:p>
+        </w:tc>
+        <w:tc>
+          <w:tcPr>
+					</w:tcPr>
+          <w:p>
+            <w:r>
+              <w:t>SRG-EPD-SSS-001</w:t>
+            </w:r>
+          </w:p>
+        </w:tc>
+      </w:tr>
+      <w:tr>
+        <w:tc>
+          <w:tcPr>
+            <w:tcW w:w="2500" w:type="pct"/>
+          </w:tcPr>
+          <w:p>
+            <w:r>
+              <w:t>SSS-ICUSW-VE-010</w:t>
+            </w:r>
+          </w:p>
+        </w:tc>
+        <w:tc>
+          <w:tcPr>
+					</w:tcPr>
+          <w:p>
+            <w:r>
+              <w:t>SRG-EPD-SSS-001</w:t>
             </w:r>
           </w:p>
         </w:tc>
       </w:tr>
     </w:tbl>
-    <w:p/>
-    <w:p>
-      <w:pPr>
-        <w:pStyle w:val="Heading2"/>
-      </w:pPr>
-      <w:r>
-        <w:t>Operational Requirements</w:t>
-      </w:r>
-    </w:p>
-    <w:p>
-      <w:pPr>
-        <w:pStyle w:val="Heading2"/>
-      </w:pPr>
-      <w:r>
-        <w:t>Resources Requirements</w:t>
-      </w:r>
-    </w:p>
-    <w:p>
-      <w:pPr>
-        <w:pStyle w:val="Heading2"/>
-      </w:pPr>
-      <w:r>
-        <w:t>Design Requirements</w:t>
-      </w:r>
-    </w:p>
-    <w:p>
-      <w:pPr>
-        <w:pStyle w:val="Heading2"/>
-      </w:pPr>
-      <w:r>
-        <w:t>Security Privacy Requirements</w:t>
-      </w:r>
-    </w:p>
-    <w:p>
-      <w:pPr>
-        <w:pStyle w:val="Heading2"/>
-      </w:pPr>
-      <w:r>
-        <w:t>Portability Requirements</w:t>
-      </w:r>
-    </w:p>
-    <w:p>
-      <w:pPr>
-        <w:pStyle w:val="Heading2"/>
-      </w:pPr>
-      <w:r>
-        <w:t>SW Quality Requirements</w:t>
-      </w:r>
-    </w:p>
-    <w:p>
-      <w:pPr>
-        <w:pStyle w:val="Heading2"/>
-      </w:pPr>
-      <w:r>
-        <w:t>SW Reliability Requirements</w:t>
-      </w:r>
-    </w:p>
-    <w:p>
-      <w:pPr>
-        <w:pStyle w:val="Heading2"/>
-      </w:pPr>
-      <w:r>
-        <w:t>SW Maintainability Requirements</w:t>
-      </w:r>
-    </w:p>
-    <w:p>
-      <w:pPr>
-        <w:pStyle w:val="Heading2"/>
-      </w:pPr>
-      <w:r>
-        <w:t>SW Safety Requirements</w:t>
-      </w:r>
-    </w:p>
-    <w:p>
-      <w:pPr>
-        <w:pStyle w:val="Heading2"/>
-      </w:pPr>
-      <w:r>
-        <w:t>SW Configuration Delivery Requirements</w:t>
-      </w:r>
-    </w:p>
-    <w:p>
-      <w:pPr>
-        <w:pStyle w:val="Heading2"/>
-      </w:pPr>
-      <w:r>
-        <w:t>Data Definition DB Requirements</w:t>
-      </w:r>
-    </w:p>
-    <w:p>
-      <w:pPr>
-        <w:pStyle w:val="Heading2"/>
-      </w:pPr>
-      <w:r>
-        <w:t>Human Factors Requirements</w:t>
-      </w:r>
-    </w:p>
-    <w:p>
-      <w:pPr>
-        <w:pStyle w:val="Heading2"/>
-      </w:pPr>
-      <w:r>
-        <w:t>Adaptation Installation Requirements</w:t>
-      </w:r>
-    </w:p>
-    <w:p>
-      <w:pPr>
-        <w:pStyle w:val="Heading1"/>
-      </w:pPr>
-      <w:r>
-        <w:t>Logical Models</w:t>
-      </w:r>
-    </w:p>
   </w:body>
 </w:document>
 </file>

</xml_diff>